<commit_message>
added remaining git assignments
</commit_message>
<xml_diff>
--- a/git.docx
+++ b/git.docx
@@ -52,137 +52,696 @@
           </wp:inline>
         </w:drawing>
       </w:r>
-      <w:r>
-        <w:rPr>
-          <w:rFonts w:hint="default"/>
-          <w:lang w:val="en-IN"/>
-        </w:rPr>
-        <w:drawing>
-          <wp:inline distT="0" distB="0" distL="114300" distR="114300">
-            <wp:extent cx="5266690" cy="2962910"/>
-            <wp:effectExtent l="0" t="0" r="3810" b="8890"/>
-            <wp:docPr id="2" name="Picture 2" descr="Screenshot (11)"/>
-            <wp:cNvGraphicFramePr>
-              <a:graphicFrameLocks xmlns:a="http://schemas.openxmlformats.org/drawingml/2006/main" noChangeAspect="1"/>
-            </wp:cNvGraphicFramePr>
-            <a:graphic xmlns:a="http://schemas.openxmlformats.org/drawingml/2006/main">
-              <a:graphicData uri="http://schemas.openxmlformats.org/drawingml/2006/picture">
-                <pic:pic xmlns:pic="http://schemas.openxmlformats.org/drawingml/2006/picture">
-                  <pic:nvPicPr>
-                    <pic:cNvPr id="2" name="Picture 2" descr="Screenshot (11)"/>
-                    <pic:cNvPicPr>
-                      <a:picLocks noChangeAspect="1"/>
-                    </pic:cNvPicPr>
-                  </pic:nvPicPr>
-                  <pic:blipFill>
-                    <a:blip r:embed="rId5"/>
-                    <a:stretch>
-                      <a:fillRect/>
-                    </a:stretch>
-                  </pic:blipFill>
-                  <pic:spPr>
-                    <a:xfrm>
-                      <a:off x="0" y="0"/>
-                      <a:ext cx="5266690" cy="2962910"/>
-                    </a:xfrm>
-                    <a:prstGeom prst="rect">
-                      <a:avLst/>
-                    </a:prstGeom>
-                  </pic:spPr>
-                </pic:pic>
-              </a:graphicData>
-            </a:graphic>
-          </wp:inline>
-        </w:drawing>
-      </w:r>
-      <w:r>
-        <w:rPr>
-          <w:rFonts w:hint="default"/>
-          <w:lang w:val="en-IN"/>
-        </w:rPr>
-        <w:drawing>
-          <wp:inline distT="0" distB="0" distL="114300" distR="114300">
-            <wp:extent cx="5266690" cy="2962910"/>
-            <wp:effectExtent l="0" t="0" r="3810" b="8890"/>
-            <wp:docPr id="3" name="Picture 3" descr="Screenshot (10)"/>
-            <wp:cNvGraphicFramePr>
-              <a:graphicFrameLocks xmlns:a="http://schemas.openxmlformats.org/drawingml/2006/main" noChangeAspect="1"/>
-            </wp:cNvGraphicFramePr>
-            <a:graphic xmlns:a="http://schemas.openxmlformats.org/drawingml/2006/main">
-              <a:graphicData uri="http://schemas.openxmlformats.org/drawingml/2006/picture">
-                <pic:pic xmlns:pic="http://schemas.openxmlformats.org/drawingml/2006/picture">
-                  <pic:nvPicPr>
-                    <pic:cNvPr id="3" name="Picture 3" descr="Screenshot (10)"/>
-                    <pic:cNvPicPr>
-                      <a:picLocks noChangeAspect="1"/>
-                    </pic:cNvPicPr>
-                  </pic:nvPicPr>
-                  <pic:blipFill>
-                    <a:blip r:embed="rId6"/>
-                    <a:stretch>
-                      <a:fillRect/>
-                    </a:stretch>
-                  </pic:blipFill>
-                  <pic:spPr>
-                    <a:xfrm>
-                      <a:off x="0" y="0"/>
-                      <a:ext cx="5266690" cy="2962910"/>
-                    </a:xfrm>
-                    <a:prstGeom prst="rect">
-                      <a:avLst/>
-                    </a:prstGeom>
-                  </pic:spPr>
-                </pic:pic>
-              </a:graphicData>
-            </a:graphic>
-          </wp:inline>
-        </w:drawing>
-      </w:r>
-      <w:r>
-        <w:rPr>
-          <w:rFonts w:hint="default"/>
-          <w:lang w:val="en-IN"/>
-        </w:rPr>
-        <w:drawing>
-          <wp:inline distT="0" distB="0" distL="114300" distR="114300">
-            <wp:extent cx="5266690" cy="2962910"/>
-            <wp:effectExtent l="0" t="0" r="3810" b="8890"/>
-            <wp:docPr id="4" name="Picture 4" descr="Screenshot (13)"/>
-            <wp:cNvGraphicFramePr>
-              <a:graphicFrameLocks xmlns:a="http://schemas.openxmlformats.org/drawingml/2006/main" noChangeAspect="1"/>
-            </wp:cNvGraphicFramePr>
-            <a:graphic xmlns:a="http://schemas.openxmlformats.org/drawingml/2006/main">
-              <a:graphicData uri="http://schemas.openxmlformats.org/drawingml/2006/picture">
-                <pic:pic xmlns:pic="http://schemas.openxmlformats.org/drawingml/2006/picture">
-                  <pic:nvPicPr>
-                    <pic:cNvPr id="4" name="Picture 4" descr="Screenshot (13)"/>
-                    <pic:cNvPicPr>
-                      <a:picLocks noChangeAspect="1"/>
-                    </pic:cNvPicPr>
-                  </pic:nvPicPr>
-                  <pic:blipFill>
-                    <a:blip r:embed="rId7"/>
-                    <a:stretch>
-                      <a:fillRect/>
-                    </a:stretch>
-                  </pic:blipFill>
-                  <pic:spPr>
-                    <a:xfrm>
-                      <a:off x="0" y="0"/>
-                      <a:ext cx="5266690" cy="2962910"/>
-                    </a:xfrm>
-                    <a:prstGeom prst="rect">
-                      <a:avLst/>
-                    </a:prstGeom>
-                  </pic:spPr>
-                </pic:pic>
-              </a:graphicData>
-            </a:graphic>
-          </wp:inline>
-        </w:drawing>
-      </w:r>
       <w:bookmarkStart w:id="0" w:name="_GoBack"/>
       <w:bookmarkEnd w:id="0"/>
+      <w:r>
+        <w:rPr>
+          <w:rFonts w:hint="default"/>
+          <w:lang w:val="en-IN"/>
+        </w:rPr>
+        <w:drawing>
+          <wp:inline distT="0" distB="0" distL="114300" distR="114300">
+            <wp:extent cx="5266690" cy="2962910"/>
+            <wp:effectExtent l="0" t="0" r="3810" b="8890"/>
+            <wp:docPr id="2" name="Picture 2" descr="Screenshot (11)"/>
+            <wp:cNvGraphicFramePr>
+              <a:graphicFrameLocks xmlns:a="http://schemas.openxmlformats.org/drawingml/2006/main" noChangeAspect="1"/>
+            </wp:cNvGraphicFramePr>
+            <a:graphic xmlns:a="http://schemas.openxmlformats.org/drawingml/2006/main">
+              <a:graphicData uri="http://schemas.openxmlformats.org/drawingml/2006/picture">
+                <pic:pic xmlns:pic="http://schemas.openxmlformats.org/drawingml/2006/picture">
+                  <pic:nvPicPr>
+                    <pic:cNvPr id="2" name="Picture 2" descr="Screenshot (11)"/>
+                    <pic:cNvPicPr>
+                      <a:picLocks noChangeAspect="1"/>
+                    </pic:cNvPicPr>
+                  </pic:nvPicPr>
+                  <pic:blipFill>
+                    <a:blip r:embed="rId5"/>
+                    <a:stretch>
+                      <a:fillRect/>
+                    </a:stretch>
+                  </pic:blipFill>
+                  <pic:spPr>
+                    <a:xfrm>
+                      <a:off x="0" y="0"/>
+                      <a:ext cx="5266690" cy="2962910"/>
+                    </a:xfrm>
+                    <a:prstGeom prst="rect">
+                      <a:avLst/>
+                    </a:prstGeom>
+                  </pic:spPr>
+                </pic:pic>
+              </a:graphicData>
+            </a:graphic>
+          </wp:inline>
+        </w:drawing>
+      </w:r>
+      <w:r>
+        <w:rPr>
+          <w:rFonts w:hint="default"/>
+          <w:lang w:val="en-IN"/>
+        </w:rPr>
+        <w:drawing>
+          <wp:inline distT="0" distB="0" distL="114300" distR="114300">
+            <wp:extent cx="5266690" cy="2962910"/>
+            <wp:effectExtent l="0" t="0" r="3810" b="8890"/>
+            <wp:docPr id="3" name="Picture 3" descr="Screenshot (10)"/>
+            <wp:cNvGraphicFramePr>
+              <a:graphicFrameLocks xmlns:a="http://schemas.openxmlformats.org/drawingml/2006/main" noChangeAspect="1"/>
+            </wp:cNvGraphicFramePr>
+            <a:graphic xmlns:a="http://schemas.openxmlformats.org/drawingml/2006/main">
+              <a:graphicData uri="http://schemas.openxmlformats.org/drawingml/2006/picture">
+                <pic:pic xmlns:pic="http://schemas.openxmlformats.org/drawingml/2006/picture">
+                  <pic:nvPicPr>
+                    <pic:cNvPr id="3" name="Picture 3" descr="Screenshot (10)"/>
+                    <pic:cNvPicPr>
+                      <a:picLocks noChangeAspect="1"/>
+                    </pic:cNvPicPr>
+                  </pic:nvPicPr>
+                  <pic:blipFill>
+                    <a:blip r:embed="rId6"/>
+                    <a:stretch>
+                      <a:fillRect/>
+                    </a:stretch>
+                  </pic:blipFill>
+                  <pic:spPr>
+                    <a:xfrm>
+                      <a:off x="0" y="0"/>
+                      <a:ext cx="5266690" cy="2962910"/>
+                    </a:xfrm>
+                    <a:prstGeom prst="rect">
+                      <a:avLst/>
+                    </a:prstGeom>
+                  </pic:spPr>
+                </pic:pic>
+              </a:graphicData>
+            </a:graphic>
+          </wp:inline>
+        </w:drawing>
+      </w:r>
+      <w:r>
+        <w:rPr>
+          <w:rFonts w:hint="default"/>
+          <w:lang w:val="en-IN"/>
+        </w:rPr>
+        <w:drawing>
+          <wp:inline distT="0" distB="0" distL="114300" distR="114300">
+            <wp:extent cx="5266690" cy="2962910"/>
+            <wp:effectExtent l="0" t="0" r="3810" b="8890"/>
+            <wp:docPr id="5" name="Picture 5" descr="Screenshot (15)"/>
+            <wp:cNvGraphicFramePr>
+              <a:graphicFrameLocks xmlns:a="http://schemas.openxmlformats.org/drawingml/2006/main" noChangeAspect="1"/>
+            </wp:cNvGraphicFramePr>
+            <a:graphic xmlns:a="http://schemas.openxmlformats.org/drawingml/2006/main">
+              <a:graphicData uri="http://schemas.openxmlformats.org/drawingml/2006/picture">
+                <pic:pic xmlns:pic="http://schemas.openxmlformats.org/drawingml/2006/picture">
+                  <pic:nvPicPr>
+                    <pic:cNvPr id="5" name="Picture 5" descr="Screenshot (15)"/>
+                    <pic:cNvPicPr>
+                      <a:picLocks noChangeAspect="1"/>
+                    </pic:cNvPicPr>
+                  </pic:nvPicPr>
+                  <pic:blipFill>
+                    <a:blip r:embed="rId7"/>
+                    <a:stretch>
+                      <a:fillRect/>
+                    </a:stretch>
+                  </pic:blipFill>
+                  <pic:spPr>
+                    <a:xfrm>
+                      <a:off x="0" y="0"/>
+                      <a:ext cx="5266690" cy="2962910"/>
+                    </a:xfrm>
+                    <a:prstGeom prst="rect">
+                      <a:avLst/>
+                    </a:prstGeom>
+                  </pic:spPr>
+                </pic:pic>
+              </a:graphicData>
+            </a:graphic>
+          </wp:inline>
+        </w:drawing>
+      </w:r>
+      <w:r>
+        <w:rPr>
+          <w:rFonts w:hint="default"/>
+          <w:lang w:val="en-IN"/>
+        </w:rPr>
+        <w:drawing>
+          <wp:inline distT="0" distB="0" distL="114300" distR="114300">
+            <wp:extent cx="5266690" cy="2962910"/>
+            <wp:effectExtent l="0" t="0" r="3810" b="8890"/>
+            <wp:docPr id="6" name="Picture 6" descr="Screenshot (14)"/>
+            <wp:cNvGraphicFramePr>
+              <a:graphicFrameLocks xmlns:a="http://schemas.openxmlformats.org/drawingml/2006/main" noChangeAspect="1"/>
+            </wp:cNvGraphicFramePr>
+            <a:graphic xmlns:a="http://schemas.openxmlformats.org/drawingml/2006/main">
+              <a:graphicData uri="http://schemas.openxmlformats.org/drawingml/2006/picture">
+                <pic:pic xmlns:pic="http://schemas.openxmlformats.org/drawingml/2006/picture">
+                  <pic:nvPicPr>
+                    <pic:cNvPr id="6" name="Picture 6" descr="Screenshot (14)"/>
+                    <pic:cNvPicPr>
+                      <a:picLocks noChangeAspect="1"/>
+                    </pic:cNvPicPr>
+                  </pic:nvPicPr>
+                  <pic:blipFill>
+                    <a:blip r:embed="rId8"/>
+                    <a:stretch>
+                      <a:fillRect/>
+                    </a:stretch>
+                  </pic:blipFill>
+                  <pic:spPr>
+                    <a:xfrm>
+                      <a:off x="0" y="0"/>
+                      <a:ext cx="5266690" cy="2962910"/>
+                    </a:xfrm>
+                    <a:prstGeom prst="rect">
+                      <a:avLst/>
+                    </a:prstGeom>
+                  </pic:spPr>
+                </pic:pic>
+              </a:graphicData>
+            </a:graphic>
+          </wp:inline>
+        </w:drawing>
+      </w:r>
+      <w:r>
+        <w:rPr>
+          <w:rFonts w:hint="default"/>
+          <w:lang w:val="en-IN"/>
+        </w:rPr>
+        <w:drawing>
+          <wp:inline distT="0" distB="0" distL="114300" distR="114300">
+            <wp:extent cx="5266690" cy="2962910"/>
+            <wp:effectExtent l="0" t="0" r="3810" b="8890"/>
+            <wp:docPr id="7" name="Picture 7" descr="Screenshot (13)"/>
+            <wp:cNvGraphicFramePr>
+              <a:graphicFrameLocks xmlns:a="http://schemas.openxmlformats.org/drawingml/2006/main" noChangeAspect="1"/>
+            </wp:cNvGraphicFramePr>
+            <a:graphic xmlns:a="http://schemas.openxmlformats.org/drawingml/2006/main">
+              <a:graphicData uri="http://schemas.openxmlformats.org/drawingml/2006/picture">
+                <pic:pic xmlns:pic="http://schemas.openxmlformats.org/drawingml/2006/picture">
+                  <pic:nvPicPr>
+                    <pic:cNvPr id="7" name="Picture 7" descr="Screenshot (13)"/>
+                    <pic:cNvPicPr>
+                      <a:picLocks noChangeAspect="1"/>
+                    </pic:cNvPicPr>
+                  </pic:nvPicPr>
+                  <pic:blipFill>
+                    <a:blip r:embed="rId9"/>
+                    <a:stretch>
+                      <a:fillRect/>
+                    </a:stretch>
+                  </pic:blipFill>
+                  <pic:spPr>
+                    <a:xfrm>
+                      <a:off x="0" y="0"/>
+                      <a:ext cx="5266690" cy="2962910"/>
+                    </a:xfrm>
+                    <a:prstGeom prst="rect">
+                      <a:avLst/>
+                    </a:prstGeom>
+                  </pic:spPr>
+                </pic:pic>
+              </a:graphicData>
+            </a:graphic>
+          </wp:inline>
+        </w:drawing>
+      </w:r>
+      <w:r>
+        <w:rPr>
+          <w:rFonts w:hint="default"/>
+          <w:lang w:val="en-IN"/>
+        </w:rPr>
+        <w:drawing>
+          <wp:inline distT="0" distB="0" distL="114300" distR="114300">
+            <wp:extent cx="5266690" cy="2962910"/>
+            <wp:effectExtent l="0" t="0" r="3810" b="8890"/>
+            <wp:docPr id="8" name="Picture 8" descr="Screenshot (12)"/>
+            <wp:cNvGraphicFramePr>
+              <a:graphicFrameLocks xmlns:a="http://schemas.openxmlformats.org/drawingml/2006/main" noChangeAspect="1"/>
+            </wp:cNvGraphicFramePr>
+            <a:graphic xmlns:a="http://schemas.openxmlformats.org/drawingml/2006/main">
+              <a:graphicData uri="http://schemas.openxmlformats.org/drawingml/2006/picture">
+                <pic:pic xmlns:pic="http://schemas.openxmlformats.org/drawingml/2006/picture">
+                  <pic:nvPicPr>
+                    <pic:cNvPr id="8" name="Picture 8" descr="Screenshot (12)"/>
+                    <pic:cNvPicPr>
+                      <a:picLocks noChangeAspect="1"/>
+                    </pic:cNvPicPr>
+                  </pic:nvPicPr>
+                  <pic:blipFill>
+                    <a:blip r:embed="rId4"/>
+                    <a:stretch>
+                      <a:fillRect/>
+                    </a:stretch>
+                  </pic:blipFill>
+                  <pic:spPr>
+                    <a:xfrm>
+                      <a:off x="0" y="0"/>
+                      <a:ext cx="5266690" cy="2962910"/>
+                    </a:xfrm>
+                    <a:prstGeom prst="rect">
+                      <a:avLst/>
+                    </a:prstGeom>
+                  </pic:spPr>
+                </pic:pic>
+              </a:graphicData>
+            </a:graphic>
+          </wp:inline>
+        </w:drawing>
+      </w:r>
+      <w:r>
+        <w:rPr>
+          <w:rFonts w:hint="default"/>
+          <w:lang w:val="en-IN"/>
+        </w:rPr>
+        <w:drawing>
+          <wp:inline distT="0" distB="0" distL="114300" distR="114300">
+            <wp:extent cx="5266690" cy="2962910"/>
+            <wp:effectExtent l="0" t="0" r="3810" b="8890"/>
+            <wp:docPr id="9" name="Picture 9" descr="Screenshot (11)"/>
+            <wp:cNvGraphicFramePr>
+              <a:graphicFrameLocks xmlns:a="http://schemas.openxmlformats.org/drawingml/2006/main" noChangeAspect="1"/>
+            </wp:cNvGraphicFramePr>
+            <a:graphic xmlns:a="http://schemas.openxmlformats.org/drawingml/2006/main">
+              <a:graphicData uri="http://schemas.openxmlformats.org/drawingml/2006/picture">
+                <pic:pic xmlns:pic="http://schemas.openxmlformats.org/drawingml/2006/picture">
+                  <pic:nvPicPr>
+                    <pic:cNvPr id="9" name="Picture 9" descr="Screenshot (11)"/>
+                    <pic:cNvPicPr>
+                      <a:picLocks noChangeAspect="1"/>
+                    </pic:cNvPicPr>
+                  </pic:nvPicPr>
+                  <pic:blipFill>
+                    <a:blip r:embed="rId5"/>
+                    <a:stretch>
+                      <a:fillRect/>
+                    </a:stretch>
+                  </pic:blipFill>
+                  <pic:spPr>
+                    <a:xfrm>
+                      <a:off x="0" y="0"/>
+                      <a:ext cx="5266690" cy="2962910"/>
+                    </a:xfrm>
+                    <a:prstGeom prst="rect">
+                      <a:avLst/>
+                    </a:prstGeom>
+                  </pic:spPr>
+                </pic:pic>
+              </a:graphicData>
+            </a:graphic>
+          </wp:inline>
+        </w:drawing>
+      </w:r>
+      <w:r>
+        <w:rPr>
+          <w:rFonts w:hint="default"/>
+          <w:lang w:val="en-IN"/>
+        </w:rPr>
+        <w:drawing>
+          <wp:inline distT="0" distB="0" distL="114300" distR="114300">
+            <wp:extent cx="5266690" cy="2962910"/>
+            <wp:effectExtent l="0" t="0" r="3810" b="8890"/>
+            <wp:docPr id="10" name="Picture 10" descr="Screenshot (10)"/>
+            <wp:cNvGraphicFramePr>
+              <a:graphicFrameLocks xmlns:a="http://schemas.openxmlformats.org/drawingml/2006/main" noChangeAspect="1"/>
+            </wp:cNvGraphicFramePr>
+            <a:graphic xmlns:a="http://schemas.openxmlformats.org/drawingml/2006/main">
+              <a:graphicData uri="http://schemas.openxmlformats.org/drawingml/2006/picture">
+                <pic:pic xmlns:pic="http://schemas.openxmlformats.org/drawingml/2006/picture">
+                  <pic:nvPicPr>
+                    <pic:cNvPr id="10" name="Picture 10" descr="Screenshot (10)"/>
+                    <pic:cNvPicPr>
+                      <a:picLocks noChangeAspect="1"/>
+                    </pic:cNvPicPr>
+                  </pic:nvPicPr>
+                  <pic:blipFill>
+                    <a:blip r:embed="rId6"/>
+                    <a:stretch>
+                      <a:fillRect/>
+                    </a:stretch>
+                  </pic:blipFill>
+                  <pic:spPr>
+                    <a:xfrm>
+                      <a:off x="0" y="0"/>
+                      <a:ext cx="5266690" cy="2962910"/>
+                    </a:xfrm>
+                    <a:prstGeom prst="rect">
+                      <a:avLst/>
+                    </a:prstGeom>
+                  </pic:spPr>
+                </pic:pic>
+              </a:graphicData>
+            </a:graphic>
+          </wp:inline>
+        </w:drawing>
+      </w:r>
+      <w:r>
+        <w:rPr>
+          <w:rFonts w:hint="default"/>
+          <w:lang w:val="en-IN"/>
+        </w:rPr>
+        <w:drawing>
+          <wp:inline distT="0" distB="0" distL="114300" distR="114300">
+            <wp:extent cx="5266690" cy="2962910"/>
+            <wp:effectExtent l="0" t="0" r="3810" b="8890"/>
+            <wp:docPr id="11" name="Picture 11" descr="Screenshot (8)"/>
+            <wp:cNvGraphicFramePr>
+              <a:graphicFrameLocks xmlns:a="http://schemas.openxmlformats.org/drawingml/2006/main" noChangeAspect="1"/>
+            </wp:cNvGraphicFramePr>
+            <a:graphic xmlns:a="http://schemas.openxmlformats.org/drawingml/2006/main">
+              <a:graphicData uri="http://schemas.openxmlformats.org/drawingml/2006/picture">
+                <pic:pic xmlns:pic="http://schemas.openxmlformats.org/drawingml/2006/picture">
+                  <pic:nvPicPr>
+                    <pic:cNvPr id="11" name="Picture 11" descr="Screenshot (8)"/>
+                    <pic:cNvPicPr>
+                      <a:picLocks noChangeAspect="1"/>
+                    </pic:cNvPicPr>
+                  </pic:nvPicPr>
+                  <pic:blipFill>
+                    <a:blip r:embed="rId10"/>
+                    <a:stretch>
+                      <a:fillRect/>
+                    </a:stretch>
+                  </pic:blipFill>
+                  <pic:spPr>
+                    <a:xfrm>
+                      <a:off x="0" y="0"/>
+                      <a:ext cx="5266690" cy="2962910"/>
+                    </a:xfrm>
+                    <a:prstGeom prst="rect">
+                      <a:avLst/>
+                    </a:prstGeom>
+                  </pic:spPr>
+                </pic:pic>
+              </a:graphicData>
+            </a:graphic>
+          </wp:inline>
+        </w:drawing>
+      </w:r>
+      <w:r>
+        <w:rPr>
+          <w:rFonts w:hint="default"/>
+          <w:lang w:val="en-IN"/>
+        </w:rPr>
+        <w:drawing>
+          <wp:inline distT="0" distB="0" distL="114300" distR="114300">
+            <wp:extent cx="5266690" cy="2962910"/>
+            <wp:effectExtent l="0" t="0" r="3810" b="8890"/>
+            <wp:docPr id="12" name="Picture 12" descr="Screenshot (7)"/>
+            <wp:cNvGraphicFramePr>
+              <a:graphicFrameLocks xmlns:a="http://schemas.openxmlformats.org/drawingml/2006/main" noChangeAspect="1"/>
+            </wp:cNvGraphicFramePr>
+            <a:graphic xmlns:a="http://schemas.openxmlformats.org/drawingml/2006/main">
+              <a:graphicData uri="http://schemas.openxmlformats.org/drawingml/2006/picture">
+                <pic:pic xmlns:pic="http://schemas.openxmlformats.org/drawingml/2006/picture">
+                  <pic:nvPicPr>
+                    <pic:cNvPr id="12" name="Picture 12" descr="Screenshot (7)"/>
+                    <pic:cNvPicPr>
+                      <a:picLocks noChangeAspect="1"/>
+                    </pic:cNvPicPr>
+                  </pic:nvPicPr>
+                  <pic:blipFill>
+                    <a:blip r:embed="rId11"/>
+                    <a:stretch>
+                      <a:fillRect/>
+                    </a:stretch>
+                  </pic:blipFill>
+                  <pic:spPr>
+                    <a:xfrm>
+                      <a:off x="0" y="0"/>
+                      <a:ext cx="5266690" cy="2962910"/>
+                    </a:xfrm>
+                    <a:prstGeom prst="rect">
+                      <a:avLst/>
+                    </a:prstGeom>
+                  </pic:spPr>
+                </pic:pic>
+              </a:graphicData>
+            </a:graphic>
+          </wp:inline>
+        </w:drawing>
+      </w:r>
+      <w:r>
+        <w:rPr>
+          <w:rFonts w:hint="default"/>
+          <w:lang w:val="en-IN"/>
+        </w:rPr>
+        <w:drawing>
+          <wp:inline distT="0" distB="0" distL="114300" distR="114300">
+            <wp:extent cx="5266690" cy="2962910"/>
+            <wp:effectExtent l="0" t="0" r="3810" b="8890"/>
+            <wp:docPr id="13" name="Picture 13" descr="Screenshot (6)"/>
+            <wp:cNvGraphicFramePr>
+              <a:graphicFrameLocks xmlns:a="http://schemas.openxmlformats.org/drawingml/2006/main" noChangeAspect="1"/>
+            </wp:cNvGraphicFramePr>
+            <a:graphic xmlns:a="http://schemas.openxmlformats.org/drawingml/2006/main">
+              <a:graphicData uri="http://schemas.openxmlformats.org/drawingml/2006/picture">
+                <pic:pic xmlns:pic="http://schemas.openxmlformats.org/drawingml/2006/picture">
+                  <pic:nvPicPr>
+                    <pic:cNvPr id="13" name="Picture 13" descr="Screenshot (6)"/>
+                    <pic:cNvPicPr>
+                      <a:picLocks noChangeAspect="1"/>
+                    </pic:cNvPicPr>
+                  </pic:nvPicPr>
+                  <pic:blipFill>
+                    <a:blip r:embed="rId12"/>
+                    <a:stretch>
+                      <a:fillRect/>
+                    </a:stretch>
+                  </pic:blipFill>
+                  <pic:spPr>
+                    <a:xfrm>
+                      <a:off x="0" y="0"/>
+                      <a:ext cx="5266690" cy="2962910"/>
+                    </a:xfrm>
+                    <a:prstGeom prst="rect">
+                      <a:avLst/>
+                    </a:prstGeom>
+                  </pic:spPr>
+                </pic:pic>
+              </a:graphicData>
+            </a:graphic>
+          </wp:inline>
+        </w:drawing>
+      </w:r>
+      <w:r>
+        <w:rPr>
+          <w:rFonts w:hint="default"/>
+          <w:lang w:val="en-IN"/>
+        </w:rPr>
+        <w:drawing>
+          <wp:inline distT="0" distB="0" distL="114300" distR="114300">
+            <wp:extent cx="5266690" cy="2962910"/>
+            <wp:effectExtent l="0" t="0" r="3810" b="8890"/>
+            <wp:docPr id="14" name="Picture 14" descr="Screenshot (5)"/>
+            <wp:cNvGraphicFramePr>
+              <a:graphicFrameLocks xmlns:a="http://schemas.openxmlformats.org/drawingml/2006/main" noChangeAspect="1"/>
+            </wp:cNvGraphicFramePr>
+            <a:graphic xmlns:a="http://schemas.openxmlformats.org/drawingml/2006/main">
+              <a:graphicData uri="http://schemas.openxmlformats.org/drawingml/2006/picture">
+                <pic:pic xmlns:pic="http://schemas.openxmlformats.org/drawingml/2006/picture">
+                  <pic:nvPicPr>
+                    <pic:cNvPr id="14" name="Picture 14" descr="Screenshot (5)"/>
+                    <pic:cNvPicPr>
+                      <a:picLocks noChangeAspect="1"/>
+                    </pic:cNvPicPr>
+                  </pic:nvPicPr>
+                  <pic:blipFill>
+                    <a:blip r:embed="rId13"/>
+                    <a:stretch>
+                      <a:fillRect/>
+                    </a:stretch>
+                  </pic:blipFill>
+                  <pic:spPr>
+                    <a:xfrm>
+                      <a:off x="0" y="0"/>
+                      <a:ext cx="5266690" cy="2962910"/>
+                    </a:xfrm>
+                    <a:prstGeom prst="rect">
+                      <a:avLst/>
+                    </a:prstGeom>
+                  </pic:spPr>
+                </pic:pic>
+              </a:graphicData>
+            </a:graphic>
+          </wp:inline>
+        </w:drawing>
+      </w:r>
+      <w:r>
+        <w:rPr>
+          <w:rFonts w:hint="default"/>
+          <w:lang w:val="en-IN"/>
+        </w:rPr>
+        <w:drawing>
+          <wp:inline distT="0" distB="0" distL="114300" distR="114300">
+            <wp:extent cx="5266690" cy="2962910"/>
+            <wp:effectExtent l="0" t="0" r="3810" b="8890"/>
+            <wp:docPr id="15" name="Picture 15" descr="Screenshot (4)"/>
+            <wp:cNvGraphicFramePr>
+              <a:graphicFrameLocks xmlns:a="http://schemas.openxmlformats.org/drawingml/2006/main" noChangeAspect="1"/>
+            </wp:cNvGraphicFramePr>
+            <a:graphic xmlns:a="http://schemas.openxmlformats.org/drawingml/2006/main">
+              <a:graphicData uri="http://schemas.openxmlformats.org/drawingml/2006/picture">
+                <pic:pic xmlns:pic="http://schemas.openxmlformats.org/drawingml/2006/picture">
+                  <pic:nvPicPr>
+                    <pic:cNvPr id="15" name="Picture 15" descr="Screenshot (4)"/>
+                    <pic:cNvPicPr>
+                      <a:picLocks noChangeAspect="1"/>
+                    </pic:cNvPicPr>
+                  </pic:nvPicPr>
+                  <pic:blipFill>
+                    <a:blip r:embed="rId14"/>
+                    <a:stretch>
+                      <a:fillRect/>
+                    </a:stretch>
+                  </pic:blipFill>
+                  <pic:spPr>
+                    <a:xfrm>
+                      <a:off x="0" y="0"/>
+                      <a:ext cx="5266690" cy="2962910"/>
+                    </a:xfrm>
+                    <a:prstGeom prst="rect">
+                      <a:avLst/>
+                    </a:prstGeom>
+                  </pic:spPr>
+                </pic:pic>
+              </a:graphicData>
+            </a:graphic>
+          </wp:inline>
+        </w:drawing>
+      </w:r>
+      <w:r>
+        <w:rPr>
+          <w:rFonts w:hint="default"/>
+          <w:lang w:val="en-IN"/>
+        </w:rPr>
+        <w:drawing>
+          <wp:inline distT="0" distB="0" distL="114300" distR="114300">
+            <wp:extent cx="5266690" cy="2962910"/>
+            <wp:effectExtent l="0" t="0" r="3810" b="8890"/>
+            <wp:docPr id="16" name="Picture 16" descr="Screenshot (3)"/>
+            <wp:cNvGraphicFramePr>
+              <a:graphicFrameLocks xmlns:a="http://schemas.openxmlformats.org/drawingml/2006/main" noChangeAspect="1"/>
+            </wp:cNvGraphicFramePr>
+            <a:graphic xmlns:a="http://schemas.openxmlformats.org/drawingml/2006/main">
+              <a:graphicData uri="http://schemas.openxmlformats.org/drawingml/2006/picture">
+                <pic:pic xmlns:pic="http://schemas.openxmlformats.org/drawingml/2006/picture">
+                  <pic:nvPicPr>
+                    <pic:cNvPr id="16" name="Picture 16" descr="Screenshot (3)"/>
+                    <pic:cNvPicPr>
+                      <a:picLocks noChangeAspect="1"/>
+                    </pic:cNvPicPr>
+                  </pic:nvPicPr>
+                  <pic:blipFill>
+                    <a:blip r:embed="rId15"/>
+                    <a:stretch>
+                      <a:fillRect/>
+                    </a:stretch>
+                  </pic:blipFill>
+                  <pic:spPr>
+                    <a:xfrm>
+                      <a:off x="0" y="0"/>
+                      <a:ext cx="5266690" cy="2962910"/>
+                    </a:xfrm>
+                    <a:prstGeom prst="rect">
+                      <a:avLst/>
+                    </a:prstGeom>
+                  </pic:spPr>
+                </pic:pic>
+              </a:graphicData>
+            </a:graphic>
+          </wp:inline>
+        </w:drawing>
+      </w:r>
+      <w:r>
+        <w:rPr>
+          <w:rFonts w:hint="default"/>
+          <w:lang w:val="en-IN"/>
+        </w:rPr>
+        <w:drawing>
+          <wp:inline distT="0" distB="0" distL="114300" distR="114300">
+            <wp:extent cx="5266690" cy="2962910"/>
+            <wp:effectExtent l="0" t="0" r="3810" b="8890"/>
+            <wp:docPr id="17" name="Picture 17" descr="Screenshot (2)"/>
+            <wp:cNvGraphicFramePr>
+              <a:graphicFrameLocks xmlns:a="http://schemas.openxmlformats.org/drawingml/2006/main" noChangeAspect="1"/>
+            </wp:cNvGraphicFramePr>
+            <a:graphic xmlns:a="http://schemas.openxmlformats.org/drawingml/2006/main">
+              <a:graphicData uri="http://schemas.openxmlformats.org/drawingml/2006/picture">
+                <pic:pic xmlns:pic="http://schemas.openxmlformats.org/drawingml/2006/picture">
+                  <pic:nvPicPr>
+                    <pic:cNvPr id="17" name="Picture 17" descr="Screenshot (2)"/>
+                    <pic:cNvPicPr>
+                      <a:picLocks noChangeAspect="1"/>
+                    </pic:cNvPicPr>
+                  </pic:nvPicPr>
+                  <pic:blipFill>
+                    <a:blip r:embed="rId16"/>
+                    <a:stretch>
+                      <a:fillRect/>
+                    </a:stretch>
+                  </pic:blipFill>
+                  <pic:spPr>
+                    <a:xfrm>
+                      <a:off x="0" y="0"/>
+                      <a:ext cx="5266690" cy="2962910"/>
+                    </a:xfrm>
+                    <a:prstGeom prst="rect">
+                      <a:avLst/>
+                    </a:prstGeom>
+                  </pic:spPr>
+                </pic:pic>
+              </a:graphicData>
+            </a:graphic>
+          </wp:inline>
+        </w:drawing>
+      </w:r>
+      <w:r>
+        <w:rPr>
+          <w:rFonts w:hint="default"/>
+          <w:lang w:val="en-IN"/>
+        </w:rPr>
+        <w:drawing>
+          <wp:inline distT="0" distB="0" distL="114300" distR="114300">
+            <wp:extent cx="5266690" cy="2962910"/>
+            <wp:effectExtent l="0" t="0" r="3810" b="8890"/>
+            <wp:docPr id="4" name="Picture 4" descr="Screenshot (13)"/>
+            <wp:cNvGraphicFramePr>
+              <a:graphicFrameLocks xmlns:a="http://schemas.openxmlformats.org/drawingml/2006/main" noChangeAspect="1"/>
+            </wp:cNvGraphicFramePr>
+            <a:graphic xmlns:a="http://schemas.openxmlformats.org/drawingml/2006/main">
+              <a:graphicData uri="http://schemas.openxmlformats.org/drawingml/2006/picture">
+                <pic:pic xmlns:pic="http://schemas.openxmlformats.org/drawingml/2006/picture">
+                  <pic:nvPicPr>
+                    <pic:cNvPr id="4" name="Picture 4" descr="Screenshot (13)"/>
+                    <pic:cNvPicPr>
+                      <a:picLocks noChangeAspect="1"/>
+                    </pic:cNvPicPr>
+                  </pic:nvPicPr>
+                  <pic:blipFill>
+                    <a:blip r:embed="rId9"/>
+                    <a:stretch>
+                      <a:fillRect/>
+                    </a:stretch>
+                  </pic:blipFill>
+                  <pic:spPr>
+                    <a:xfrm>
+                      <a:off x="0" y="0"/>
+                      <a:ext cx="5266690" cy="2962910"/>
+                    </a:xfrm>
+                    <a:prstGeom prst="rect">
+                      <a:avLst/>
+                    </a:prstGeom>
+                  </pic:spPr>
+                </pic:pic>
+              </a:graphicData>
+            </a:graphic>
+          </wp:inline>
+        </w:drawing>
+      </w:r>
     </w:p>
     <w:sectPr>
       <w:pgSz w:w="11906" w:h="16838"/>

</xml_diff>